<commit_message>
Changed apostrophes to html-safe one's
</commit_message>
<xml_diff>
--- a/content/Content.docx
+++ b/content/Content.docx
@@ -41,6 +41,7 @@
           <w:sz w:val="24"/>
         </w:rPr>
       </w:pPr>
+      <w:bookmarkStart w:id="0" w:name="_GoBack"/>
       <w:r>
         <w:rPr>
           <w:sz w:val="24"/>
@@ -184,7 +185,14 @@
         <w:rPr>
           <w:sz w:val="24"/>
         </w:rPr>
-        <w:t xml:space="preserve">Building a computer is a great experience, and allows you to learn quite a bit of knowledge about computers. </w:t>
+        <w:t>Building a computer is a great experience, and allows you to learn quite a bit of knowledge about computers</w:t>
+      </w:r>
+      <w:bookmarkEnd w:id="0"/>
+      <w:r>
+        <w:rPr>
+          <w:sz w:val="24"/>
+        </w:rPr>
+        <w:t xml:space="preserve">. </w:t>
       </w:r>
     </w:p>
     <w:p>
@@ -215,7 +223,19 @@
         <w:rPr>
           <w:sz w:val="24"/>
         </w:rPr>
-        <w:t>Set a budget if you’re determined to build a computer</w:t>
+        <w:t>Set a budget if you</w:t>
+      </w:r>
+      <w:r>
+        <w:rPr>
+          <w:sz w:val="24"/>
+        </w:rPr>
+        <w:t>&amp;#39;</w:t>
+      </w:r>
+      <w:r>
+        <w:rPr>
+          <w:sz w:val="24"/>
+        </w:rPr>
+        <w:t>re determined to build a computer</w:t>
       </w:r>
     </w:p>
     <w:p>
@@ -295,7 +315,33 @@
         <w:rPr>
           <w:sz w:val="24"/>
         </w:rPr>
-        <w:t xml:space="preserve">When on the homepage, by clicking on a computer part, e.g. the CPU, it will redirect you to the informational page on this site about CPU’s. </w:t>
+        <w:t>When on the homepage, by clicking on a computer part, e.g. the CPU, it will redirect you to the informational page on this site about CPU</w:t>
+      </w:r>
+      <w:r>
+        <w:rPr>
+          <w:sz w:val="24"/>
+        </w:rPr>
+        <w:t>&amp;#39</w:t>
+      </w:r>
+      <w:proofErr w:type="gramStart"/>
+      <w:r>
+        <w:rPr>
+          <w:sz w:val="24"/>
+        </w:rPr>
+        <w:t>;</w:t>
+      </w:r>
+      <w:r>
+        <w:rPr>
+          <w:sz w:val="24"/>
+        </w:rPr>
+        <w:t>s</w:t>
+      </w:r>
+      <w:proofErr w:type="gramEnd"/>
+      <w:r>
+        <w:rPr>
+          <w:sz w:val="24"/>
+        </w:rPr>
+        <w:t xml:space="preserve">. </w:t>
       </w:r>
     </w:p>
     <w:p>
@@ -342,27 +388,71 @@
         <w:rPr>
           <w:sz w:val="28"/>
         </w:rPr>
-        <w:t>Basic Info about CPU’s</w:t>
-      </w:r>
-    </w:p>
-    <w:p>
-      <w:pPr>
-        <w:rPr>
-          <w:sz w:val="24"/>
-        </w:rPr>
-      </w:pPr>
-      <w:r>
-        <w:rPr>
-          <w:sz w:val="24"/>
-        </w:rPr>
-        <w:t xml:space="preserve">The CPU, or Central Processing Unit, is the brains of the computer. It is also referred as the processor. The CPU performs lots of calculations, really fast, thus causing it to heat up so it needs a fan just for itself! Everything that you see on a computer has gone through the CPU, imagine it as a bridge. CPU’s are constantly being replaced by newer and better versions, and often times even new bridges (a bridge is referred to the connection between the motherboard and CPU) are made to maximize a CPU’s performance. When choosing a CPU, look at the </w:t>
+        <w:t>Basic Info about CPU</w:t>
+      </w:r>
+      <w:r>
+        <w:rPr>
+          <w:sz w:val="28"/>
+        </w:rPr>
+        <w:t>&amp;#39</w:t>
+      </w:r>
+      <w:proofErr w:type="gramStart"/>
+      <w:r>
+        <w:rPr>
+          <w:sz w:val="28"/>
+        </w:rPr>
+        <w:t>;</w:t>
+      </w:r>
+      <w:r>
+        <w:rPr>
+          <w:sz w:val="28"/>
+        </w:rPr>
+        <w:t>s</w:t>
+      </w:r>
+      <w:proofErr w:type="gramEnd"/>
+    </w:p>
+    <w:p>
+      <w:pPr>
+        <w:rPr>
+          <w:sz w:val="24"/>
+        </w:rPr>
+      </w:pPr>
+      <w:r>
+        <w:rPr>
+          <w:sz w:val="24"/>
+        </w:rPr>
+        <w:t>The CPU, or Central Processing Unit, is the brains of the computer. It is also referred as the processor. The CPU performs lots of calculations, really fast, thus causing it to heat up so it needs a fan just for itself! Everything that you see on a computer has gone through the CPU, imagine it as a bridge. CPU</w:t>
+      </w:r>
+      <w:r>
+        <w:rPr>
+          <w:sz w:val="24"/>
+        </w:rPr>
+        <w:t>&amp;#39;</w:t>
+      </w:r>
+      <w:r>
+        <w:rPr>
+          <w:sz w:val="24"/>
+        </w:rPr>
+        <w:t>s are constantly being replaced by newer and better versions, and often times even new bridges (a bridge is referred to the connection between the motherboard and CPU) are made to maximize a CPU</w:t>
+      </w:r>
+      <w:r>
+        <w:rPr>
+          <w:sz w:val="24"/>
+        </w:rPr>
+        <w:t>&amp;#39;</w:t>
+      </w:r>
+      <w:r>
+        <w:rPr>
+          <w:sz w:val="24"/>
+        </w:rPr>
+        <w:t xml:space="preserve">s performance. When choosing a </w:t>
       </w:r>
       <w:r>
         <w:rPr>
           <w:sz w:val="24"/>
         </w:rPr>
         <w:lastRenderedPageBreak/>
-        <w:t xml:space="preserve">number of cores, the </w:t>
+        <w:t xml:space="preserve">CPU, look at the number of cores, the </w:t>
       </w:r>
       <w:proofErr w:type="spellStart"/>
       <w:r>
@@ -410,20 +500,116 @@
         <w:rPr>
           <w:sz w:val="28"/>
         </w:rPr>
-        <w:t>Intel CPU’s</w:t>
-      </w:r>
-    </w:p>
-    <w:p>
-      <w:pPr>
-        <w:rPr>
-          <w:sz w:val="24"/>
-        </w:rPr>
-      </w:pPr>
-      <w:r>
-        <w:rPr>
-          <w:sz w:val="24"/>
-        </w:rPr>
-        <w:t xml:space="preserve">Intel CPU’s have a reputation of power, especially for their non-outrageous prices. For tasks such as gaming, Intel CPU’s are much better to get than AMD’s current offerings. Intel’s chips have a higher price when being compared to AMD, but their price is </w:t>
+        <w:t>Intel CPU</w:t>
+      </w:r>
+      <w:r>
+        <w:rPr>
+          <w:sz w:val="28"/>
+        </w:rPr>
+        <w:t>&amp;#39</w:t>
+      </w:r>
+      <w:proofErr w:type="gramStart"/>
+      <w:r>
+        <w:rPr>
+          <w:sz w:val="28"/>
+        </w:rPr>
+        <w:t>;</w:t>
+      </w:r>
+      <w:r>
+        <w:rPr>
+          <w:sz w:val="28"/>
+        </w:rPr>
+        <w:t>s</w:t>
+      </w:r>
+      <w:proofErr w:type="gramEnd"/>
+    </w:p>
+    <w:p>
+      <w:pPr>
+        <w:rPr>
+          <w:sz w:val="24"/>
+        </w:rPr>
+      </w:pPr>
+      <w:r>
+        <w:rPr>
+          <w:sz w:val="24"/>
+        </w:rPr>
+        <w:t>Intel CPU</w:t>
+      </w:r>
+      <w:r>
+        <w:rPr>
+          <w:sz w:val="24"/>
+        </w:rPr>
+        <w:t>&amp;#39</w:t>
+      </w:r>
+      <w:proofErr w:type="gramStart"/>
+      <w:r>
+        <w:rPr>
+          <w:sz w:val="24"/>
+        </w:rPr>
+        <w:t>;</w:t>
+      </w:r>
+      <w:r>
+        <w:rPr>
+          <w:sz w:val="24"/>
+        </w:rPr>
+        <w:t>s</w:t>
+      </w:r>
+      <w:proofErr w:type="gramEnd"/>
+      <w:r>
+        <w:rPr>
+          <w:sz w:val="24"/>
+        </w:rPr>
+        <w:t xml:space="preserve"> have a reputation of power, especially for their non-outrageous prices. For tasks such as gaming, Intel CPU</w:t>
+      </w:r>
+      <w:r>
+        <w:rPr>
+          <w:sz w:val="24"/>
+        </w:rPr>
+        <w:t>&amp;#39</w:t>
+      </w:r>
+      <w:proofErr w:type="gramStart"/>
+      <w:r>
+        <w:rPr>
+          <w:sz w:val="24"/>
+        </w:rPr>
+        <w:t>;</w:t>
+      </w:r>
+      <w:r>
+        <w:rPr>
+          <w:sz w:val="24"/>
+        </w:rPr>
+        <w:t>s</w:t>
+      </w:r>
+      <w:proofErr w:type="gramEnd"/>
+      <w:r>
+        <w:rPr>
+          <w:sz w:val="24"/>
+        </w:rPr>
+        <w:t xml:space="preserve"> are much better to get than AMD</w:t>
+      </w:r>
+      <w:r>
+        <w:rPr>
+          <w:sz w:val="24"/>
+        </w:rPr>
+        <w:t>&amp;#39;</w:t>
+      </w:r>
+      <w:r>
+        <w:rPr>
+          <w:sz w:val="24"/>
+        </w:rPr>
+        <w:t>s current offerings. Intel</w:t>
+      </w:r>
+      <w:r>
+        <w:rPr>
+          <w:sz w:val="24"/>
+        </w:rPr>
+        <w:t>&amp;#39;</w:t>
+      </w:r>
+      <w:r>
+        <w:rPr>
+          <w:sz w:val="24"/>
+        </w:rPr>
+        <w:t xml:space="preserve">s chips have a higher price when being compared to AMD, but their price is </w:t>
       </w:r>
       <w:proofErr w:type="spellStart"/>
       <w:r>
@@ -457,20 +643,66 @@
         <w:rPr>
           <w:sz w:val="24"/>
         </w:rPr>
-        <w:t>AMD CPU’s</w:t>
-      </w:r>
-    </w:p>
-    <w:p>
-      <w:pPr>
-        <w:rPr>
-          <w:sz w:val="24"/>
-        </w:rPr>
-      </w:pPr>
-      <w:r>
-        <w:rPr>
-          <w:sz w:val="24"/>
-        </w:rPr>
-        <w:t>AMD CPU’s are renowned for their cheap price/performance ratio. They make very high quality cheap processors, and amazing expensive cards that will destroy anything you throw at it for years to come. By choosing AMD, you choose price over performance, but make sure to buy an AMD-compatible motherboard!</w:t>
+        <w:t>AMD CPU</w:t>
+      </w:r>
+      <w:r>
+        <w:rPr>
+          <w:sz w:val="24"/>
+        </w:rPr>
+        <w:t>&amp;#39</w:t>
+      </w:r>
+      <w:proofErr w:type="gramStart"/>
+      <w:r>
+        <w:rPr>
+          <w:sz w:val="24"/>
+        </w:rPr>
+        <w:t>;</w:t>
+      </w:r>
+      <w:r>
+        <w:rPr>
+          <w:sz w:val="24"/>
+        </w:rPr>
+        <w:t>s</w:t>
+      </w:r>
+      <w:proofErr w:type="gramEnd"/>
+    </w:p>
+    <w:p>
+      <w:pPr>
+        <w:rPr>
+          <w:sz w:val="24"/>
+        </w:rPr>
+      </w:pPr>
+      <w:r>
+        <w:rPr>
+          <w:sz w:val="24"/>
+        </w:rPr>
+        <w:t>AMD CPU</w:t>
+      </w:r>
+      <w:r>
+        <w:rPr>
+          <w:sz w:val="24"/>
+        </w:rPr>
+        <w:t>&amp;#39</w:t>
+      </w:r>
+      <w:proofErr w:type="gramStart"/>
+      <w:r>
+        <w:rPr>
+          <w:sz w:val="24"/>
+        </w:rPr>
+        <w:t>;</w:t>
+      </w:r>
+      <w:r>
+        <w:rPr>
+          <w:sz w:val="24"/>
+        </w:rPr>
+        <w:t>s</w:t>
+      </w:r>
+      <w:proofErr w:type="gramEnd"/>
+      <w:r>
+        <w:rPr>
+          <w:sz w:val="24"/>
+        </w:rPr>
+        <w:t xml:space="preserve"> are renowned for their cheap price/performance ratio. They make very high quality cheap processors, and amazing expensive cards that will destroy anything you throw at it for years to come. By choosing AMD, you choose price over performance, but make sure to buy an AMD-compatible motherboard!</w:t>
       </w:r>
     </w:p>
     <w:p>
@@ -503,30 +735,26 @@
         <w:rPr>
           <w:sz w:val="24"/>
         </w:rPr>
-        <w:t xml:space="preserve">Aftermarket CPU coolers are CPU fans, whether water cooling or not, that you buy separately from your CPU purchase. These fans perform much better than the stock fans that come with Intel and AMD products. By purchasing an </w:t>
-      </w:r>
-      <w:proofErr w:type="spellStart"/>
-      <w:r>
-        <w:rPr>
-          <w:sz w:val="24"/>
-        </w:rPr>
-        <w:t>aftermakert</w:t>
-      </w:r>
-      <w:proofErr w:type="spellEnd"/>
+        <w:t>Aftermarket CPU coolers are CPU fans, whether water cooling or not, that you buy separately from your CPU purchase. These fans perform much better than the stock fans that come with Intel and</w:t>
+      </w:r>
+      <w:r>
+        <w:rPr>
+          <w:sz w:val="24"/>
+        </w:rPr>
+        <w:t xml:space="preserve"> AMD products. By purchasing an aftermarket</w:t>
+      </w:r>
       <w:r>
         <w:rPr>
           <w:sz w:val="24"/>
         </w:rPr>
         <w:t xml:space="preserve"> CPU cooler you allow the room for overclocking, so in years to come when your CPU will struggle with the modern games, simply </w:t>
       </w:r>
-      <w:proofErr w:type="gramStart"/>
-      <w:r>
-        <w:rPr>
-          <w:sz w:val="24"/>
-        </w:rPr>
-        <w:t>overclock  it</w:t>
-      </w:r>
-      <w:proofErr w:type="gramEnd"/>
+      <w:r>
+        <w:rPr>
+          <w:sz w:val="24"/>
+        </w:rPr>
+        <w:t>overclock it</w:t>
+      </w:r>
       <w:r>
         <w:rPr>
           <w:sz w:val="24"/>
@@ -613,14 +841,34 @@
         <w:rPr>
           <w:sz w:val="24"/>
         </w:rPr>
-        <w:t xml:space="preserve">The Graphics card is sort of like a mini motherboard package in one. It holds a GPU, or graphics processing unit, and a fan specifically designed to cool it. Graphics cards are specifically designed for optimizing a user’s experience visually. Modern day programs are putting more </w:t>
-      </w:r>
-      <w:r>
-        <w:rPr>
-          <w:sz w:val="24"/>
-        </w:rPr>
         <w:lastRenderedPageBreak/>
-        <w:t xml:space="preserve">and more pressure on graphics cards as they have become many times more powerful, which only stresses the importance of a strong graphics card. The two main competitors in </w:t>
+        <w:t>The Graphics card is sort of like a mini motherboard package in one. It holds a GPU, or graphics processing unit, and a fan specifically designed to cool it. Graphics cards are specifically designed for optimizing a user</w:t>
+      </w:r>
+      <w:r>
+        <w:rPr>
+          <w:sz w:val="24"/>
+        </w:rPr>
+        <w:t>&amp;#39</w:t>
+      </w:r>
+      <w:proofErr w:type="gramStart"/>
+      <w:r>
+        <w:rPr>
+          <w:sz w:val="24"/>
+        </w:rPr>
+        <w:t>;</w:t>
+      </w:r>
+      <w:r>
+        <w:rPr>
+          <w:sz w:val="24"/>
+        </w:rPr>
+        <w:t>s</w:t>
+      </w:r>
+      <w:proofErr w:type="gramEnd"/>
+      <w:r>
+        <w:rPr>
+          <w:sz w:val="24"/>
+        </w:rPr>
+        <w:t xml:space="preserve"> experience visually. Modern day programs are putting more and more pressure on graphics cards as they have become many times more powerful, which only stresses the importance of a strong graphics card. The two main competitors in </w:t>
       </w:r>
       <w:proofErr w:type="spellStart"/>
       <w:r>
@@ -744,7 +992,19 @@
         <w:rPr>
           <w:sz w:val="24"/>
         </w:rPr>
-        <w:t xml:space="preserve"> cards have pioneered the 3D graphics world, so if you’re looking for that, choose a </w:t>
+        <w:t xml:space="preserve"> cards have pioneered the 3D graphics world, so if you</w:t>
+      </w:r>
+      <w:r>
+        <w:rPr>
+          <w:sz w:val="24"/>
+        </w:rPr>
+        <w:t>&amp;#39;</w:t>
+      </w:r>
+      <w:r>
+        <w:rPr>
+          <w:sz w:val="24"/>
+        </w:rPr>
+        <w:t xml:space="preserve">re looking for that, choose a </w:t>
       </w:r>
       <w:proofErr w:type="spellStart"/>
       <w:r>
@@ -916,14 +1176,44 @@
           <w:sz w:val="24"/>
           <w:szCs w:val="32"/>
         </w:rPr>
-        <w:t xml:space="preserve"> a power supply in mind, and it’s</w:t>
-      </w:r>
-      <w:r>
-        <w:rPr>
-          <w:sz w:val="24"/>
-          <w:szCs w:val="32"/>
-        </w:rPr>
-        <w:t xml:space="preserve"> on sale then save money. But if you’</w:t>
+        <w:t xml:space="preserve"> a power supply in mind, and it</w:t>
+      </w:r>
+      <w:r>
+        <w:rPr>
+          <w:sz w:val="24"/>
+          <w:szCs w:val="32"/>
+        </w:rPr>
+        <w:t>&amp;#39</w:t>
+      </w:r>
+      <w:proofErr w:type="gramStart"/>
+      <w:r>
+        <w:rPr>
+          <w:sz w:val="24"/>
+          <w:szCs w:val="32"/>
+        </w:rPr>
+        <w:t>;</w:t>
+      </w:r>
+      <w:r>
+        <w:rPr>
+          <w:sz w:val="24"/>
+          <w:szCs w:val="32"/>
+        </w:rPr>
+        <w:t>s</w:t>
+      </w:r>
+      <w:proofErr w:type="gramEnd"/>
+      <w:r>
+        <w:rPr>
+          <w:sz w:val="24"/>
+          <w:szCs w:val="32"/>
+        </w:rPr>
+        <w:t xml:space="preserve"> on sale then save money. But if you</w:t>
+      </w:r>
+      <w:r>
+        <w:rPr>
+          <w:sz w:val="24"/>
+          <w:szCs w:val="32"/>
+        </w:rPr>
+        <w:t>&amp;#39;</w:t>
       </w:r>
       <w:r>
         <w:rPr>
@@ -951,7 +1241,21 @@
           <w:sz w:val="24"/>
           <w:szCs w:val="32"/>
         </w:rPr>
-        <w:t>supply to a cheaper one then don’t do it. The power</w:t>
+        <w:t>supply to a cheaper one then don</w:t>
+      </w:r>
+      <w:r>
+        <w:rPr>
+          <w:sz w:val="24"/>
+          <w:szCs w:val="32"/>
+        </w:rPr>
+        <w:t>&amp;#39;</w:t>
+      </w:r>
+      <w:r>
+        <w:rPr>
+          <w:sz w:val="24"/>
+          <w:szCs w:val="32"/>
+        </w:rPr>
+        <w:t>t do it. The power</w:t>
       </w:r>
       <w:r>
         <w:rPr>
@@ -965,7 +1269,37 @@
           <w:sz w:val="24"/>
           <w:szCs w:val="32"/>
         </w:rPr>
-        <w:t xml:space="preserve">supply has the power to ruin your entire rig. Imagine having an uncontrollable amount of lightning going into a lightning rod, then powering your computer. You’d want a pretty high quality lightning rod, right? Your power supply does the same. It takes the uncontrollable AC power and controls it into </w:t>
+        <w:t>supply has the power to ruin your entire rig. Imagine having an uncontrollable amount of lightning going into a lightning rod, then powering your computer. You</w:t>
+      </w:r>
+      <w:r>
+        <w:rPr>
+          <w:sz w:val="24"/>
+          <w:szCs w:val="32"/>
+        </w:rPr>
+        <w:t>&amp;#39</w:t>
+      </w:r>
+      <w:proofErr w:type="gramStart"/>
+      <w:r>
+        <w:rPr>
+          <w:sz w:val="24"/>
+          <w:szCs w:val="32"/>
+        </w:rPr>
+        <w:t>;</w:t>
+      </w:r>
+      <w:r>
+        <w:rPr>
+          <w:sz w:val="24"/>
+          <w:szCs w:val="32"/>
+        </w:rPr>
+        <w:t>d</w:t>
+      </w:r>
+      <w:proofErr w:type="gramEnd"/>
+      <w:r>
+        <w:rPr>
+          <w:sz w:val="24"/>
+          <w:szCs w:val="32"/>
+        </w:rPr>
+        <w:t xml:space="preserve"> want a pretty high quality lightning rod, right? Your power supply does the same. It takes the uncontrollable AC power and controls it into </w:t>
       </w:r>
       <w:r>
         <w:rPr>
@@ -995,6 +1329,7 @@
           <w:sz w:val="24"/>
           <w:szCs w:val="32"/>
         </w:rPr>
+        <w:lastRenderedPageBreak/>
         <w:t xml:space="preserve">Enough of the metaphors, but seriously do not skimp out on your power supply. Power suppliers are rated into ratings that show the efficiency of the magic box. 80 Plus efficiency ratings </w:t>
       </w:r>
       <w:r>
@@ -1002,15 +1337,37 @@
           <w:sz w:val="24"/>
           <w:szCs w:val="32"/>
         </w:rPr>
-        <w:t xml:space="preserve">are used to certify that products have more than 80% efficiency at 20%, 50%, and 100% of rated load. This means that PSU’s will waste 20% or less electricity as heat at the specified </w:t>
-      </w:r>
-      <w:r>
-        <w:rPr>
-          <w:sz w:val="24"/>
-          <w:szCs w:val="32"/>
-        </w:rPr>
-        <w:lastRenderedPageBreak/>
-        <w:t xml:space="preserve">levels. 80 Plus ratings are also divided into 6 levels, 80 Plus, 80 Plus Bronze, 80 Plus Silver, 80 Plus Gold, 80 Plus Platinum, 80 Plus Titanium. Getting a bronze or above is extremely recommended, since you are paying for long-lasting quality. </w:t>
+        <w:t>are used to certify that products have more than 80% efficiency at 20%, 50%, and 100% of rated load. This means that PSU</w:t>
+      </w:r>
+      <w:r>
+        <w:rPr>
+          <w:sz w:val="24"/>
+          <w:szCs w:val="32"/>
+        </w:rPr>
+        <w:t>&amp;#39</w:t>
+      </w:r>
+      <w:proofErr w:type="gramStart"/>
+      <w:r>
+        <w:rPr>
+          <w:sz w:val="24"/>
+          <w:szCs w:val="32"/>
+        </w:rPr>
+        <w:t>;</w:t>
+      </w:r>
+      <w:r>
+        <w:rPr>
+          <w:sz w:val="24"/>
+          <w:szCs w:val="32"/>
+        </w:rPr>
+        <w:t>s</w:t>
+      </w:r>
+      <w:proofErr w:type="gramEnd"/>
+      <w:r>
+        <w:rPr>
+          <w:sz w:val="24"/>
+          <w:szCs w:val="32"/>
+        </w:rPr>
+        <w:t xml:space="preserve"> will waste 20% or less electricity as heat at the specified levels. 80 Plus ratings are also divided into 6 levels, 80 Plus, 80 Plus Bronze, 80 Plus Silver, 80 Plus Gold, 80 Plus Platinum, 80 Plus Titanium. Getting a bronze or above is extremely recommended, since you are paying for long-lasting quality. </w:t>
       </w:r>
     </w:p>
     <w:p>
@@ -1125,7 +1482,59 @@
         <w:rPr>
           <w:sz w:val="24"/>
         </w:rPr>
-        <w:t xml:space="preserve">RAM stands for random access memory, and is where your computer stores your temporary files. For example, if you’re playing a game, your pc would store the game on the RAM because sifting through the RAM for a file is much faster than sifting through a hard drive or SSD. DDR5 RAM is faster than DDR3. RAM’s speed is also measured in MHz, with the more the better. CAS latency is used to test the “slowness” of your RAM, so picking modules with low CAS is better. </w:t>
+        <w:t>RAM stands for random access memory, and is where your computer stores your temporary files. For example, if you</w:t>
+      </w:r>
+      <w:r>
+        <w:rPr>
+          <w:sz w:val="24"/>
+        </w:rPr>
+        <w:t>&amp;#39</w:t>
+      </w:r>
+      <w:proofErr w:type="gramStart"/>
+      <w:r>
+        <w:rPr>
+          <w:sz w:val="24"/>
+        </w:rPr>
+        <w:t>;</w:t>
+      </w:r>
+      <w:r>
+        <w:rPr>
+          <w:sz w:val="24"/>
+        </w:rPr>
+        <w:t>re</w:t>
+      </w:r>
+      <w:proofErr w:type="gramEnd"/>
+      <w:r>
+        <w:rPr>
+          <w:sz w:val="24"/>
+        </w:rPr>
+        <w:t xml:space="preserve"> playing a game, your pc would store the game on the RAM because sifting through the RAM for a file is much faster than sifting through a hard drive or SSD. DDR5 RAM is faster than DDR3. RAM</w:t>
+      </w:r>
+      <w:r>
+        <w:rPr>
+          <w:sz w:val="24"/>
+        </w:rPr>
+        <w:t>&amp;#39</w:t>
+      </w:r>
+      <w:proofErr w:type="gramStart"/>
+      <w:r>
+        <w:rPr>
+          <w:sz w:val="24"/>
+        </w:rPr>
+        <w:t>;</w:t>
+      </w:r>
+      <w:r>
+        <w:rPr>
+          <w:sz w:val="24"/>
+        </w:rPr>
+        <w:t>s</w:t>
+      </w:r>
+      <w:proofErr w:type="gramEnd"/>
+      <w:r>
+        <w:rPr>
+          <w:sz w:val="24"/>
+        </w:rPr>
+        <w:t xml:space="preserve"> speed is also measured in MHz, with the more the better. CAS latency is used to test the “slowness” of your RAM, so picking modules with low CAS is better. </w:t>
       </w:r>
     </w:p>
     <w:p>
@@ -1212,13 +1621,92 @@
         <w:rPr>
           <w:sz w:val="24"/>
         </w:rPr>
-        <w:t xml:space="preserve">Hard drives and SSD’s, or solid state drives, are used to store data. Hard drive essentially runs on disks, like extremely advanced smaller and heavier CD’s. A hard drive’s speed is measured in RPM (Rotations per minute), which basically states how fast the disk spins. If it rotates faster, then the disk will read it faster. Storage these days are common in Terabytes, or 1000 </w:t>
+        <w:lastRenderedPageBreak/>
+        <w:t>Hard drives and SSD</w:t>
+      </w:r>
+      <w:r>
+        <w:rPr>
+          <w:sz w:val="24"/>
+        </w:rPr>
+        <w:t>&amp;#39</w:t>
       </w:r>
       <w:proofErr w:type="gramStart"/>
       <w:r>
         <w:rPr>
           <w:sz w:val="24"/>
         </w:rPr>
+        <w:t>;</w:t>
+      </w:r>
+      <w:r>
+        <w:rPr>
+          <w:sz w:val="24"/>
+        </w:rPr>
+        <w:t>s</w:t>
+      </w:r>
+      <w:proofErr w:type="gramEnd"/>
+      <w:r>
+        <w:rPr>
+          <w:sz w:val="24"/>
+        </w:rPr>
+        <w:t>, or solid state drives, are used to store data. Hard drive essentially runs on disks, like extremely advanced smaller and heavier CD</w:t>
+      </w:r>
+      <w:r>
+        <w:rPr>
+          <w:sz w:val="24"/>
+        </w:rPr>
+        <w:t>&amp;#39</w:t>
+      </w:r>
+      <w:proofErr w:type="gramStart"/>
+      <w:r>
+        <w:rPr>
+          <w:sz w:val="24"/>
+        </w:rPr>
+        <w:t>;</w:t>
+      </w:r>
+      <w:r>
+        <w:rPr>
+          <w:sz w:val="24"/>
+        </w:rPr>
+        <w:t>s</w:t>
+      </w:r>
+      <w:proofErr w:type="gramEnd"/>
+      <w:r>
+        <w:rPr>
+          <w:sz w:val="24"/>
+        </w:rPr>
+        <w:t>. A hard drive</w:t>
+      </w:r>
+      <w:r>
+        <w:rPr>
+          <w:sz w:val="24"/>
+        </w:rPr>
+        <w:t>&amp;#39</w:t>
+      </w:r>
+      <w:proofErr w:type="gramStart"/>
+      <w:r>
+        <w:rPr>
+          <w:sz w:val="24"/>
+        </w:rPr>
+        <w:t>;</w:t>
+      </w:r>
+      <w:r>
+        <w:rPr>
+          <w:sz w:val="24"/>
+        </w:rPr>
+        <w:t>s</w:t>
+      </w:r>
+      <w:proofErr w:type="gramEnd"/>
+      <w:r>
+        <w:rPr>
+          <w:sz w:val="24"/>
+        </w:rPr>
+        <w:t xml:space="preserve"> speed is measured in RPM (Rotations per minute), which basically states how fast the disk spins. If it rotates faster, then the disk will read it faster. Storage these days are common in Terabytes, or 1000 </w:t>
+      </w:r>
+      <w:proofErr w:type="gramStart"/>
+      <w:r>
+        <w:rPr>
+          <w:sz w:val="24"/>
+        </w:rPr>
         <w:t>Gb</w:t>
       </w:r>
       <w:proofErr w:type="gramEnd"/>
@@ -1226,14 +1714,7 @@
         <w:rPr>
           <w:sz w:val="24"/>
         </w:rPr>
-        <w:t xml:space="preserve">, which </w:t>
-      </w:r>
-      <w:r>
-        <w:rPr>
-          <w:sz w:val="24"/>
-        </w:rPr>
-        <w:lastRenderedPageBreak/>
-        <w:t xml:space="preserve">20 years ago was thought impossible to obtain. Personally, I recommend getting over 1 Tb, unless you love spending your time uninstalling old programs. </w:t>
+        <w:t xml:space="preserve">, which 20 years ago was thought impossible to obtain. Personally, I recommend getting over 1 Tb, unless you love spending your time uninstalling old programs. </w:t>
       </w:r>
     </w:p>
     <w:p>
@@ -1266,7 +1747,33 @@
         <w:rPr>
           <w:sz w:val="24"/>
         </w:rPr>
-        <w:t xml:space="preserve">Solid state drives are an extremely new piece of technology, and work by magic from only Gandalf himself. These boys run so fast they’re 7 to 8 times more expensive than hard drives, but are worth it. Putting an OS on it, and a couple of your favorite programs that you access commonly will decrease your wait time by a lot. </w:t>
+        <w:t>Solid state drives are an extremely new piece of technology, and work by magic from only Gandalf himself. These boys run so fast they</w:t>
+      </w:r>
+      <w:r>
+        <w:rPr>
+          <w:sz w:val="24"/>
+        </w:rPr>
+        <w:t>&amp;#39</w:t>
+      </w:r>
+      <w:proofErr w:type="gramStart"/>
+      <w:r>
+        <w:rPr>
+          <w:sz w:val="24"/>
+        </w:rPr>
+        <w:t>;</w:t>
+      </w:r>
+      <w:r>
+        <w:rPr>
+          <w:sz w:val="24"/>
+        </w:rPr>
+        <w:t>re</w:t>
+      </w:r>
+      <w:proofErr w:type="gramEnd"/>
+      <w:r>
+        <w:rPr>
+          <w:sz w:val="24"/>
+        </w:rPr>
+        <w:t xml:space="preserve"> 7 to 8 times more expensive than hard drives, but are worth it. Putting an OS on it, and a couple of your favorite programs that you access commonly will decrease your wait time by a lot. </w:t>
       </w:r>
     </w:p>
     <w:p>
@@ -1294,23 +1801,63 @@
         <w:rPr>
           <w:sz w:val="32"/>
         </w:rPr>
-        <w:t>Basic In</w:t>
-      </w:r>
-      <w:bookmarkStart w:id="0" w:name="_GoBack"/>
-      <w:bookmarkEnd w:id="0"/>
-      <w:r>
-        <w:rPr>
-          <w:sz w:val="32"/>
-        </w:rPr>
-        <w:t>fo</w:t>
-      </w:r>
-    </w:p>
-    <w:p>
-      <w:pPr>
-        <w:rPr>
-          <w:sz w:val="24"/>
-        </w:rPr>
-      </w:pPr>
+        <w:t>Basic Info</w:t>
+      </w:r>
+    </w:p>
+    <w:p>
+      <w:pPr>
+        <w:rPr>
+          <w:sz w:val="24"/>
+        </w:rPr>
+      </w:pPr>
+      <w:r>
+        <w:rPr>
+          <w:sz w:val="24"/>
+        </w:rPr>
+        <w:t>The motherboard is like a large amount of wires flattened onto a board, and small useful chips are added. It connects the major parts, the CPU, your /SSD, the graphics card(s), your power supply, and more, but it also adds cool essential stuff like an internet chip, and usually onboard audio chips. It is easily the most underrated part of the computer, as most think of it as just an outlet for their other parts. It is also essential when choosing a motherboard to have a CPU slot that can accommodate the CPU, for example AMD CPU</w:t>
+      </w:r>
+      <w:r>
+        <w:rPr>
+          <w:sz w:val="24"/>
+        </w:rPr>
+        <w:t>&amp;#39;</w:t>
+      </w:r>
+      <w:r>
+        <w:rPr>
+          <w:sz w:val="24"/>
+        </w:rPr>
+        <w:t>s outlets are much different than Intel</w:t>
+      </w:r>
+      <w:r>
+        <w:rPr>
+          <w:sz w:val="24"/>
+        </w:rPr>
+        <w:t>&amp;#39;</w:t>
+      </w:r>
+      <w:r>
+        <w:rPr>
+          <w:sz w:val="24"/>
+        </w:rPr>
+        <w:t>s CPU</w:t>
+      </w:r>
+      <w:r>
+        <w:rPr>
+          <w:sz w:val="24"/>
+        </w:rPr>
+        <w:t>&amp;#39;</w:t>
+      </w:r>
+      <w:r>
+        <w:rPr>
+          <w:sz w:val="24"/>
+        </w:rPr>
+        <w:t xml:space="preserve">s, so an AMD CPU will not work on a board built to accommodate an Intel one. Also the motherboard BIOS is your backup “OS” If anything goes wrong, so choosing one with a user-friendly BIOS is optimal. </w:t>
+      </w:r>
+      <w:r>
+        <w:rPr>
+          <w:sz w:val="24"/>
+        </w:rPr>
+        <w:t xml:space="preserve">Overclocking is only limited to your motherboard capabilities as well. </w:t>
+      </w:r>
     </w:p>
     <w:p>
       <w:pPr>
@@ -1330,6 +1877,99 @@
     <w:p>
       <w:pPr>
         <w:rPr>
+          <w:sz w:val="32"/>
+        </w:rPr>
+      </w:pPr>
+      <w:r>
+        <w:rPr>
+          <w:sz w:val="32"/>
+        </w:rPr>
+        <w:t>Basic Info</w:t>
+      </w:r>
+    </w:p>
+    <w:p>
+      <w:pPr>
+        <w:rPr>
+          <w:sz w:val="20"/>
+        </w:rPr>
+      </w:pPr>
+      <w:r>
+        <w:rPr>
+          <w:sz w:val="24"/>
+        </w:rPr>
+        <w:t xml:space="preserve">The case is the case for your components. </w:t>
+      </w:r>
+      <w:r>
+        <w:rPr>
+          <w:sz w:val="24"/>
+        </w:rPr>
+        <w:t>Funny, but it can be easily over read and bought for just aesthet</w:t>
+      </w:r>
+      <w:r>
+        <w:t xml:space="preserve">ical </w:t>
+      </w:r>
+      <w:r>
+        <w:rPr>
+          <w:sz w:val="24"/>
+          <w:szCs w:val="24"/>
+        </w:rPr>
+        <w:t>purposes</w:t>
+      </w:r>
+      <w:r>
+        <w:t xml:space="preserve">. When the case holds your parts, it also holds much more. It holds the hot air that your parts exhaust. It holds the noise that your fans will create. </w:t>
+      </w:r>
+      <w:r>
+        <w:t xml:space="preserve">Your case holds the dust. </w:t>
+      </w:r>
+      <w:r>
+        <w:t xml:space="preserve">It also holds the </w:t>
+      </w:r>
+      <w:r>
+        <w:t xml:space="preserve">most important part about your computer, your components. </w:t>
+      </w:r>
+      <w:r>
+        <w:t>If your case does not have adequate cooling capabilities, you are severely cutting your computer</w:t>
+      </w:r>
+      <w:r>
+        <w:t>&amp;#39</w:t>
+      </w:r>
+      <w:proofErr w:type="gramStart"/>
+      <w:r>
+        <w:t>;</w:t>
+      </w:r>
+      <w:r>
+        <w:t>s</w:t>
+      </w:r>
+      <w:proofErr w:type="gramEnd"/>
+      <w:r>
+        <w:t xml:space="preserve"> life, by your cards overheating. If it does not have sound-silencing walls, then you</w:t>
+      </w:r>
+      <w:r>
+        <w:t>&amp;#39</w:t>
+      </w:r>
+      <w:proofErr w:type="gramStart"/>
+      <w:r>
+        <w:t>;</w:t>
+      </w:r>
+      <w:r>
+        <w:t>re</w:t>
+      </w:r>
+      <w:proofErr w:type="gramEnd"/>
+      <w:r>
+        <w:t xml:space="preserve"> essentially running a loud generator. If it does not have dust filters, then your build a blanket to store the heat in your computer. And if your case is faulty, then </w:t>
+      </w:r>
+      <w:proofErr w:type="gramStart"/>
+      <w:r>
+        <w:t>your</w:t>
+      </w:r>
+      <w:proofErr w:type="gramEnd"/>
+      <w:r>
+        <w:t xml:space="preserve"> entire </w:t>
+      </w:r>
+    </w:p>
+    <w:p>
+      <w:pPr>
+        <w:rPr>
           <w:b/>
           <w:sz w:val="36"/>
         </w:rPr>
@@ -1339,6 +1979,7 @@
           <w:b/>
           <w:sz w:val="36"/>
         </w:rPr>
+        <w:lastRenderedPageBreak/>
         <w:t>OTHER PAGE</w:t>
       </w:r>
     </w:p>
@@ -2763,4 +3404,16 @@
     </a:ext>
   </a:extLst>
 </a:theme>
+</file>
+
+<file path=customXml/item1.xml><?xml version="1.0" encoding="utf-8"?>
+<b:Sources xmlns:b="http://schemas.openxmlformats.org/officeDocument/2006/bibliography" xmlns="http://schemas.openxmlformats.org/officeDocument/2006/bibliography" SelectedStyle="\APASixthEditionOfficeOnline.xsl" StyleName="APA" Version="6"/>
+</file>
+
+<file path=customXml/itemProps1.xml><?xml version="1.0" encoding="utf-8"?>
+<ds:datastoreItem xmlns:ds="http://schemas.openxmlformats.org/officeDocument/2006/customXml" ds:itemID="{61D575C4-A61F-4CEC-9FB9-B5FBD2BBF34F}">
+  <ds:schemaRefs>
+    <ds:schemaRef ds:uri="http://schemas.openxmlformats.org/officeDocument/2006/bibliography"/>
+  </ds:schemaRefs>
+</ds:datastoreItem>
 </file>
</xml_diff>